<commit_message>
Final changes to instructions file
</commit_message>
<xml_diff>
--- a/Instructions.docx
+++ b/Instructions.docx
@@ -158,7 +158,21 @@
         <w:rPr>
           <w:lang w:val="en-US"/>
         </w:rPr>
-        <w:t>terminal on your system and change your directory to the SmartestEnergy folder.</w:t>
+        <w:t xml:space="preserve">terminal on your system and change your directory to the </w:t>
+      </w:r>
+      <w:proofErr w:type="spellStart"/>
+      <w:r>
+        <w:rPr>
+          <w:lang w:val="en-US"/>
+        </w:rPr>
+        <w:t>SmartestEnergy</w:t>
+      </w:r>
+      <w:proofErr w:type="spellEnd"/>
+      <w:r>
+        <w:rPr>
+          <w:lang w:val="en-US"/>
+        </w:rPr>
+        <w:t xml:space="preserve"> folder.</w:t>
       </w:r>
     </w:p>
     <w:p>
@@ -239,57 +253,10 @@
           <w:szCs w:val="28"/>
           <w:lang w:val="en-US"/>
         </w:rPr>
-        <w:t>pip install -r requirements.txt</w:t>
-      </w:r>
-    </w:p>
-    <w:p>
-      <w:pPr>
-        <w:rPr>
-          <w:sz w:val="28"/>
-          <w:szCs w:val="28"/>
-          <w:lang w:val="en-US"/>
-        </w:rPr>
-      </w:pPr>
-    </w:p>
-    <w:p>
-      <w:pPr>
-        <w:rPr>
-          <w:b/>
-          <w:bCs/>
-          <w:lang w:val="en-US"/>
-        </w:rPr>
-      </w:pPr>
-      <w:r>
-        <w:rPr>
-          <w:b/>
-          <w:bCs/>
-          <w:lang w:val="en-US"/>
-        </w:rPr>
-        <w:t>Step 4:</w:t>
-      </w:r>
-    </w:p>
-    <w:p>
-      <w:pPr>
-        <w:rPr>
-          <w:lang w:val="en-US"/>
-        </w:rPr>
-      </w:pPr>
-      <w:r>
-        <w:rPr>
-          <w:lang w:val="en-US"/>
-        </w:rPr>
-        <w:tab/>
-      </w:r>
-      <w:r>
-        <w:rPr>
-          <w:lang w:val="en-US"/>
-        </w:rPr>
-        <w:t xml:space="preserve">To run the code, use the below command, </w:t>
-      </w:r>
-    </w:p>
-    <w:p>
-      <w:pPr>
-        <w:ind w:left="1440" w:firstLine="720"/>
+        <w:t xml:space="preserve">pip install -r </w:t>
+      </w:r>
+      <w:proofErr w:type="gramStart"/>
+      <w:r>
         <w:rPr>
           <w:i/>
           <w:iCs/>
@@ -297,8 +264,58 @@
           <w:szCs w:val="28"/>
           <w:lang w:val="en-US"/>
         </w:rPr>
-      </w:pPr>
-      <w:r>
+        <w:t>requirements.txt</w:t>
+      </w:r>
+      <w:proofErr w:type="gramEnd"/>
+    </w:p>
+    <w:p>
+      <w:pPr>
+        <w:rPr>
+          <w:sz w:val="28"/>
+          <w:szCs w:val="28"/>
+          <w:lang w:val="en-US"/>
+        </w:rPr>
+      </w:pPr>
+    </w:p>
+    <w:p>
+      <w:pPr>
+        <w:rPr>
+          <w:b/>
+          <w:bCs/>
+          <w:lang w:val="en-US"/>
+        </w:rPr>
+      </w:pPr>
+      <w:r>
+        <w:rPr>
+          <w:b/>
+          <w:bCs/>
+          <w:lang w:val="en-US"/>
+        </w:rPr>
+        <w:t>Step 4:</w:t>
+      </w:r>
+    </w:p>
+    <w:p>
+      <w:pPr>
+        <w:rPr>
+          <w:lang w:val="en-US"/>
+        </w:rPr>
+      </w:pPr>
+      <w:r>
+        <w:rPr>
+          <w:lang w:val="en-US"/>
+        </w:rPr>
+        <w:tab/>
+      </w:r>
+      <w:r>
+        <w:rPr>
+          <w:lang w:val="en-US"/>
+        </w:rPr>
+        <w:t xml:space="preserve">To run the code, use the below command, </w:t>
+      </w:r>
+    </w:p>
+    <w:p>
+      <w:pPr>
+        <w:ind w:left="1440" w:firstLine="720"/>
         <w:rPr>
           <w:i/>
           <w:iCs/>
@@ -306,12 +323,8 @@
           <w:szCs w:val="28"/>
           <w:lang w:val="en-US"/>
         </w:rPr>
-        <w:t>python -m src.pipeline.process</w:t>
-      </w:r>
-    </w:p>
-    <w:p>
-      <w:pPr>
-        <w:ind w:left="1440" w:firstLine="720"/>
+      </w:pPr>
+      <w:r>
         <w:rPr>
           <w:i/>
           <w:iCs/>
@@ -319,27 +332,11 @@
           <w:szCs w:val="28"/>
           <w:lang w:val="en-US"/>
         </w:rPr>
-      </w:pPr>
-    </w:p>
-    <w:p>
-      <w:pPr>
-        <w:rPr>
-          <w:lang w:val="en-US"/>
-        </w:rPr>
-      </w:pPr>
-      <w:r>
-        <w:rPr>
-          <w:lang w:val="en-US"/>
-        </w:rPr>
-        <w:t xml:space="preserve">or we can also access the entire report generation process using the API. To run the server, use the below command. </w:t>
-      </w:r>
-    </w:p>
-    <w:p>
-      <w:pPr>
-        <w:tabs>
-          <w:tab w:val="center" w:pos="5593"/>
-        </w:tabs>
-        <w:ind w:left="1440" w:firstLine="720"/>
+        <w:t xml:space="preserve">python -m </w:t>
+      </w:r>
+      <w:proofErr w:type="spellStart"/>
+      <w:proofErr w:type="gramStart"/>
+      <w:r>
         <w:rPr>
           <w:i/>
           <w:iCs/>
@@ -347,7 +344,9 @@
           <w:szCs w:val="28"/>
           <w:lang w:val="en-US"/>
         </w:rPr>
-      </w:pPr>
+        <w:t>src.pipeline</w:t>
+      </w:r>
+      <w:proofErr w:type="gramEnd"/>
       <w:r>
         <w:rPr>
           <w:i/>
@@ -356,9 +355,13 @@
           <w:szCs w:val="28"/>
           <w:lang w:val="en-US"/>
         </w:rPr>
-        <w:t xml:space="preserve">python </w:t>
-      </w:r>
-      <w:r>
+        <w:t>.process</w:t>
+      </w:r>
+      <w:proofErr w:type="spellEnd"/>
+    </w:p>
+    <w:p>
+      <w:pPr>
+        <w:ind w:left="1440" w:firstLine="720"/>
         <w:rPr>
           <w:i/>
           <w:iCs/>
@@ -366,9 +369,27 @@
           <w:szCs w:val="28"/>
           <w:lang w:val="en-US"/>
         </w:rPr>
-        <w:t>application.py</w:t>
-      </w:r>
-      <w:r>
+      </w:pPr>
+    </w:p>
+    <w:p>
+      <w:pPr>
+        <w:rPr>
+          <w:lang w:val="en-US"/>
+        </w:rPr>
+      </w:pPr>
+      <w:r>
+        <w:rPr>
+          <w:lang w:val="en-US"/>
+        </w:rPr>
+        <w:t xml:space="preserve">or we can also access the entire report generation process using the API. To run the server, use the below command. </w:t>
+      </w:r>
+    </w:p>
+    <w:p>
+      <w:pPr>
+        <w:tabs>
+          <w:tab w:val="center" w:pos="5593"/>
+        </w:tabs>
+        <w:ind w:left="1440" w:firstLine="720"/>
         <w:rPr>
           <w:i/>
           <w:iCs/>
@@ -376,44 +397,7 @@
           <w:szCs w:val="28"/>
           <w:lang w:val="en-US"/>
         </w:rPr>
-        <w:tab/>
-      </w:r>
-    </w:p>
-    <w:p>
-      <w:pPr>
-        <w:rPr>
-          <w:lang w:val="en-US"/>
-        </w:rPr>
-      </w:pPr>
-    </w:p>
-    <w:p>
-      <w:pPr>
-        <w:rPr>
-          <w:lang w:val="en-US"/>
-        </w:rPr>
-      </w:pPr>
-      <w:r>
-        <w:rPr>
-          <w:lang w:val="en-US"/>
-        </w:rPr>
-        <w:t xml:space="preserve">use this command to access this API from the web browser or use an API interface like postman. Change the date as needed. If no date is passed, the solution runs for the previous day. </w:t>
-      </w:r>
-    </w:p>
-    <w:p>
-      <w:pPr>
-        <w:tabs>
-          <w:tab w:val="center" w:pos="5593"/>
-        </w:tabs>
-        <w:rPr>
-          <w:lang w:val="en-US"/>
-        </w:rPr>
-      </w:pPr>
-      <w:r>
-        <w:rPr>
-          <w:lang w:val="en-US"/>
-        </w:rPr>
-        <w:tab/>
-      </w:r>
+      </w:pPr>
       <w:r>
         <w:rPr>
           <w:i/>
@@ -422,96 +406,7 @@
           <w:szCs w:val="28"/>
           <w:lang w:val="en-US"/>
         </w:rPr>
-        <w:t>http://127.0.0.1:5000/api/daily-report?date=2024-10-10</w:t>
-      </w:r>
-    </w:p>
-    <w:p>
-      <w:pPr>
-        <w:rPr>
-          <w:b/>
-          <w:bCs/>
-          <w:lang w:val="en-US"/>
-        </w:rPr>
-      </w:pPr>
-    </w:p>
-    <w:p>
-      <w:pPr>
-        <w:rPr>
-          <w:lang w:val="en-US"/>
-        </w:rPr>
-      </w:pPr>
-      <w:r>
-        <w:rPr>
-          <w:lang w:val="en-US"/>
-        </w:rPr>
-        <w:t xml:space="preserve">This </w:t>
-      </w:r>
-      <w:r>
-        <w:rPr>
-          <w:lang w:val="en-US"/>
-        </w:rPr>
-        <w:t xml:space="preserve">process will write the report to an excel file and open it automatically once completed. </w:t>
-      </w:r>
-    </w:p>
-    <w:p>
-      <w:pPr>
-        <w:rPr>
-          <w:lang w:val="en-US"/>
-        </w:rPr>
-      </w:pPr>
-    </w:p>
-    <w:p>
-      <w:pPr>
-        <w:rPr>
-          <w:b/>
-          <w:bCs/>
-          <w:lang w:val="en-US"/>
-        </w:rPr>
-      </w:pPr>
-      <w:r>
-        <w:rPr>
-          <w:b/>
-          <w:bCs/>
-          <w:lang w:val="en-US"/>
-        </w:rPr>
-        <w:t xml:space="preserve">Step 5: </w:t>
-      </w:r>
-    </w:p>
-    <w:p>
-      <w:pPr>
-        <w:rPr>
-          <w:lang w:val="en-US"/>
-        </w:rPr>
-      </w:pPr>
-      <w:r>
-        <w:rPr>
-          <w:b/>
-          <w:bCs/>
-          <w:lang w:val="en-US"/>
-        </w:rPr>
-        <w:tab/>
-      </w:r>
-      <w:r>
-        <w:rPr>
-          <w:lang w:val="en-US"/>
-        </w:rPr>
-        <w:t xml:space="preserve">To run all the tests in the solution, run the command </w:t>
-      </w:r>
-    </w:p>
-    <w:p>
-      <w:pPr>
-        <w:tabs>
-          <w:tab w:val="center" w:pos="5593"/>
-        </w:tabs>
-        <w:rPr>
-          <w:lang w:val="en-US"/>
-        </w:rPr>
-      </w:pPr>
-      <w:r>
-        <w:rPr>
-          <w:lang w:val="en-US"/>
-        </w:rPr>
-        <w:t xml:space="preserve">                                                                 </w:t>
+        <w:t xml:space="preserve">python </w:t>
       </w:r>
       <w:r>
         <w:rPr>
@@ -521,28 +416,9 @@
           <w:szCs w:val="28"/>
           <w:lang w:val="en-US"/>
         </w:rPr>
-        <w:t>python -m unittest discover -s tests</w:t>
-      </w:r>
-    </w:p>
-    <w:p>
-      <w:pPr>
-        <w:rPr>
-          <w:lang w:val="en-US"/>
-        </w:rPr>
-      </w:pPr>
-      <w:r>
-        <w:rPr>
-          <w:lang w:val="en-US"/>
-        </w:rPr>
-        <w:tab/>
-        <w:t>To run a specific test in the solution</w:t>
-      </w:r>
-    </w:p>
-    <w:p>
-      <w:pPr>
-        <w:tabs>
-          <w:tab w:val="center" w:pos="5593"/>
-        </w:tabs>
+        <w:t>application.py</w:t>
+      </w:r>
+      <w:r>
         <w:rPr>
           <w:i/>
           <w:iCs/>
@@ -550,6 +426,37 @@
           <w:szCs w:val="28"/>
           <w:lang w:val="en-US"/>
         </w:rPr>
+        <w:tab/>
+      </w:r>
+    </w:p>
+    <w:p>
+      <w:pPr>
+        <w:rPr>
+          <w:lang w:val="en-US"/>
+        </w:rPr>
+      </w:pPr>
+    </w:p>
+    <w:p>
+      <w:pPr>
+        <w:rPr>
+          <w:lang w:val="en-US"/>
+        </w:rPr>
+      </w:pPr>
+      <w:r>
+        <w:rPr>
+          <w:lang w:val="en-US"/>
+        </w:rPr>
+        <w:t xml:space="preserve">use this command to access this API from the web browser or use an API interface like postman. Change the date as needed. If no date is passed, the solution runs for the previous day. </w:t>
+      </w:r>
+    </w:p>
+    <w:p>
+      <w:pPr>
+        <w:tabs>
+          <w:tab w:val="center" w:pos="5593"/>
+        </w:tabs>
+        <w:rPr>
+          <w:lang w:val="en-US"/>
+        </w:rPr>
       </w:pPr>
       <w:r>
         <w:rPr>
@@ -565,7 +472,220 @@
           <w:szCs w:val="28"/>
           <w:lang w:val="en-US"/>
         </w:rPr>
-        <w:t>python -m unittest tests/test_external.py</w:t>
+        <w:t>http://127.0.0.1:5000/api/daily-report?date=2024-10-10</w:t>
+      </w:r>
+    </w:p>
+    <w:p>
+      <w:pPr>
+        <w:rPr>
+          <w:b/>
+          <w:bCs/>
+          <w:lang w:val="en-US"/>
+        </w:rPr>
+      </w:pPr>
+    </w:p>
+    <w:p>
+      <w:pPr>
+        <w:rPr>
+          <w:lang w:val="en-US"/>
+        </w:rPr>
+      </w:pPr>
+      <w:r>
+        <w:rPr>
+          <w:lang w:val="en-US"/>
+        </w:rPr>
+        <w:t xml:space="preserve">This </w:t>
+      </w:r>
+      <w:r>
+        <w:rPr>
+          <w:lang w:val="en-US"/>
+        </w:rPr>
+        <w:t xml:space="preserve">process will write the report to an excel file and open it automatically once completed. </w:t>
+      </w:r>
+    </w:p>
+    <w:p>
+      <w:pPr>
+        <w:rPr>
+          <w:lang w:val="en-US"/>
+        </w:rPr>
+      </w:pPr>
+    </w:p>
+    <w:p>
+      <w:pPr>
+        <w:rPr>
+          <w:b/>
+          <w:bCs/>
+          <w:lang w:val="en-US"/>
+        </w:rPr>
+      </w:pPr>
+      <w:r>
+        <w:rPr>
+          <w:b/>
+          <w:bCs/>
+          <w:lang w:val="en-US"/>
+        </w:rPr>
+        <w:t xml:space="preserve">Step 5: </w:t>
+      </w:r>
+    </w:p>
+    <w:p>
+      <w:pPr>
+        <w:rPr>
+          <w:lang w:val="en-US"/>
+        </w:rPr>
+      </w:pPr>
+      <w:r>
+        <w:rPr>
+          <w:b/>
+          <w:bCs/>
+          <w:lang w:val="en-US"/>
+        </w:rPr>
+        <w:tab/>
+      </w:r>
+      <w:r>
+        <w:rPr>
+          <w:lang w:val="en-US"/>
+        </w:rPr>
+        <w:t xml:space="preserve">To run all the tests in the solution, run the </w:t>
+      </w:r>
+      <w:proofErr w:type="gramStart"/>
+      <w:r>
+        <w:rPr>
+          <w:lang w:val="en-US"/>
+        </w:rPr>
+        <w:t>command</w:t>
+      </w:r>
+      <w:proofErr w:type="gramEnd"/>
+      <w:r>
+        <w:rPr>
+          <w:lang w:val="en-US"/>
+        </w:rPr>
+        <w:t xml:space="preserve"> </w:t>
+      </w:r>
+    </w:p>
+    <w:p>
+      <w:pPr>
+        <w:tabs>
+          <w:tab w:val="center" w:pos="5593"/>
+        </w:tabs>
+        <w:rPr>
+          <w:lang w:val="en-US"/>
+        </w:rPr>
+      </w:pPr>
+      <w:r>
+        <w:rPr>
+          <w:lang w:val="en-US"/>
+        </w:rPr>
+        <w:t xml:space="preserve">                                                                 </w:t>
+      </w:r>
+      <w:r>
+        <w:rPr>
+          <w:i/>
+          <w:iCs/>
+          <w:sz w:val="28"/>
+          <w:szCs w:val="28"/>
+          <w:lang w:val="en-US"/>
+        </w:rPr>
+        <w:t xml:space="preserve">python -m </w:t>
+      </w:r>
+      <w:proofErr w:type="spellStart"/>
+      <w:r>
+        <w:rPr>
+          <w:i/>
+          <w:iCs/>
+          <w:sz w:val="28"/>
+          <w:szCs w:val="28"/>
+          <w:lang w:val="en-US"/>
+        </w:rPr>
+        <w:t>unittest</w:t>
+      </w:r>
+      <w:proofErr w:type="spellEnd"/>
+      <w:r>
+        <w:rPr>
+          <w:i/>
+          <w:iCs/>
+          <w:sz w:val="28"/>
+          <w:szCs w:val="28"/>
+          <w:lang w:val="en-US"/>
+        </w:rPr>
+        <w:t xml:space="preserve"> discover -s </w:t>
+      </w:r>
+      <w:proofErr w:type="gramStart"/>
+      <w:r>
+        <w:rPr>
+          <w:i/>
+          <w:iCs/>
+          <w:sz w:val="28"/>
+          <w:szCs w:val="28"/>
+          <w:lang w:val="en-US"/>
+        </w:rPr>
+        <w:t>tests</w:t>
+      </w:r>
+      <w:proofErr w:type="gramEnd"/>
+    </w:p>
+    <w:p>
+      <w:pPr>
+        <w:rPr>
+          <w:lang w:val="en-US"/>
+        </w:rPr>
+      </w:pPr>
+      <w:r>
+        <w:rPr>
+          <w:lang w:val="en-US"/>
+        </w:rPr>
+        <w:tab/>
+        <w:t>To run a specific test in the solution</w:t>
+      </w:r>
+    </w:p>
+    <w:p>
+      <w:pPr>
+        <w:tabs>
+          <w:tab w:val="center" w:pos="5593"/>
+        </w:tabs>
+        <w:rPr>
+          <w:i/>
+          <w:iCs/>
+          <w:sz w:val="28"/>
+          <w:szCs w:val="28"/>
+          <w:lang w:val="en-US"/>
+        </w:rPr>
+      </w:pPr>
+      <w:r>
+        <w:rPr>
+          <w:lang w:val="en-US"/>
+        </w:rPr>
+        <w:tab/>
+      </w:r>
+      <w:r>
+        <w:rPr>
+          <w:i/>
+          <w:iCs/>
+          <w:sz w:val="28"/>
+          <w:szCs w:val="28"/>
+          <w:lang w:val="en-US"/>
+        </w:rPr>
+        <w:t xml:space="preserve">python -m </w:t>
+      </w:r>
+      <w:proofErr w:type="spellStart"/>
+      <w:r>
+        <w:rPr>
+          <w:i/>
+          <w:iCs/>
+          <w:sz w:val="28"/>
+          <w:szCs w:val="28"/>
+          <w:lang w:val="en-US"/>
+        </w:rPr>
+        <w:t>unittest</w:t>
+      </w:r>
+      <w:proofErr w:type="spellEnd"/>
+      <w:r>
+        <w:rPr>
+          <w:i/>
+          <w:iCs/>
+          <w:sz w:val="28"/>
+          <w:szCs w:val="28"/>
+          <w:lang w:val="en-US"/>
+        </w:rPr>
+        <w:t xml:space="preserve"> tests/test_external.py</w:t>
       </w:r>
     </w:p>
     <w:p>
@@ -665,7 +785,15 @@
         <w:spacing w:before="100" w:beforeAutospacing="1" w:after="100" w:afterAutospacing="1"/>
       </w:pPr>
       <w:r>
-        <w:t>Initial API analysis was conducted in a Jupyter notebook, including tests to confirm that the sell and buy prices are identical to over 40 decimal points.</w:t>
+        <w:t xml:space="preserve">Initial API analysis was conducted in a </w:t>
+      </w:r>
+      <w:proofErr w:type="spellStart"/>
+      <w:r>
+        <w:t>Jupyter</w:t>
+      </w:r>
+      <w:proofErr w:type="spellEnd"/>
+      <w:r>
+        <w:t xml:space="preserve"> notebook, including tests to confirm that the sell and buy prices are identical to over 40 decimal points.</w:t>
       </w:r>
     </w:p>
     <w:p>
@@ -747,6 +875,7 @@
       <w:r>
         <w:t xml:space="preserve">: Time series for </w:t>
       </w:r>
+      <w:proofErr w:type="spellStart"/>
       <w:r>
         <w:rPr>
           <w:rStyle w:val="HTMLCode"/>
@@ -754,9 +883,11 @@
         </w:rPr>
         <w:t>systemSellPrice</w:t>
       </w:r>
+      <w:proofErr w:type="spellEnd"/>
       <w:r>
         <w:t xml:space="preserve">, </w:t>
       </w:r>
+      <w:proofErr w:type="spellStart"/>
       <w:r>
         <w:rPr>
           <w:rStyle w:val="HTMLCode"/>
@@ -764,9 +895,11 @@
         </w:rPr>
         <w:t>systemBuyPrice</w:t>
       </w:r>
+      <w:proofErr w:type="spellEnd"/>
       <w:r>
         <w:t xml:space="preserve">, and </w:t>
       </w:r>
+      <w:proofErr w:type="spellStart"/>
       <w:r>
         <w:rPr>
           <w:rStyle w:val="HTMLCode"/>
@@ -774,6 +907,7 @@
         </w:rPr>
         <w:t>netImbalanceVolume</w:t>
       </w:r>
+      <w:proofErr w:type="spellEnd"/>
       <w:r>
         <w:t xml:space="preserve"> are generated, both individually and combined.</w:t>
       </w:r>
@@ -898,6 +1032,30 @@
       </w:r>
       <w:r>
         <w:t>: Calculating 3/4/5-hour moving averages to assist in predicting future trends.</w:t>
+      </w:r>
+    </w:p>
+    <w:p>
+      <w:pPr>
+        <w:pStyle w:val="Heading3"/>
+      </w:pPr>
+      <w:r>
+        <w:t>Pending tasks:</w:t>
+      </w:r>
+    </w:p>
+    <w:p>
+      <w:pPr>
+        <w:pStyle w:val="ListParagraph"/>
+        <w:numPr>
+          <w:ilvl w:val="0"/>
+          <w:numId w:val="6"/>
+        </w:numPr>
+      </w:pPr>
+      <w:r>
+        <w:t xml:space="preserve">Generating tests for all functions within the project. </w:t>
+      </w:r>
+      <w:r>
+        <w:br/>
+        <w:t>Currently tests are present for only external.py</w:t>
       </w:r>
     </w:p>
     <w:p>
@@ -975,6 +1133,119 @@
 <file path=word/numbering.xml><?xml version="1.0" encoding="utf-8"?>
 <w:numbering xmlns:wpc="http://schemas.microsoft.com/office/word/2010/wordprocessingCanvas" xmlns:cx="http://schemas.microsoft.com/office/drawing/2014/chartex" xmlns:cx1="http://schemas.microsoft.com/office/drawing/2015/9/8/chartex" xmlns:cx2="http://schemas.microsoft.com/office/drawing/2015/10/21/chartex" xmlns:cx3="http://schemas.microsoft.com/office/drawing/2016/5/9/chartex" xmlns:cx4="http://schemas.microsoft.com/office/drawing/2016/5/10/chartex" xmlns:cx5="http://schemas.microsoft.com/office/drawing/2016/5/11/chartex" xmlns:cx6="http://schemas.microsoft.com/office/drawing/2016/5/12/chartex" xmlns:cx7="http://schemas.microsoft.com/office/drawing/2016/5/13/chartex" xmlns:cx8="http://schemas.microsoft.com/office/drawing/2016/5/14/chartex" xmlns:mc="http://schemas.openxmlformats.org/markup-compatibility/2006" xmlns:aink="http://schemas.microsoft.com/office/drawing/2016/ink" xmlns:am3d="http://schemas.microsoft.com/office/drawing/2017/model3d" xmlns:o="urn:schemas-microsoft-com:office:office" xmlns:oel="http://schemas.microsoft.com/office/2019/extlst" xmlns:r="http://schemas.openxmlformats.org/officeDocument/2006/relationships" xmlns:m="http://schemas.openxmlformats.org/officeDocument/2006/math" xmlns:v="urn:schemas-microsoft-com:vml" xmlns:wp14="http://schemas.microsoft.com/office/word/2010/wordprocessingDrawing" xmlns:wp="http://schemas.openxmlformats.org/drawingml/2006/wordprocessingDrawing" xmlns:w10="urn:schemas-microsoft-com:office:word" xmlns:w="http://schemas.openxmlformats.org/wordprocessingml/2006/main" xmlns:w14="http://schemas.microsoft.com/office/word/2010/wordml" xmlns:w15="http://schemas.microsoft.com/office/word/2012/wordml" xmlns:w16cex="http://schemas.microsoft.com/office/word/2018/wordml/cex" xmlns:w16cid="http://schemas.microsoft.com/office/word/2016/wordml/cid" xmlns:w16="http://schemas.microsoft.com/office/word/2018/wordml" xmlns:w16sdtdh="http://schemas.microsoft.com/office/word/2020/wordml/sdtdatahash" xmlns:w16se="http://schemas.microsoft.com/office/word/2015/wordml/symex" xmlns:wpg="http://schemas.microsoft.com/office/word/2010/wordprocessingGroup" xmlns:wpi="http://schemas.microsoft.com/office/word/2010/wordprocessingInk" xmlns:wne="http://schemas.microsoft.com/office/word/2006/wordml" xmlns:wps="http://schemas.microsoft.com/office/word/2010/wordprocessingShape" mc:Ignorable="w14 w15 w16se w16cid w16 w16cex w16sdtdh wp14">
   <w:abstractNum w:abstractNumId="0" w15:restartNumberingAfterBreak="0">
+    <w:nsid w:val="0C3D293A"/>
+    <w:multiLevelType w:val="multilevel"/>
+    <w:tmpl w:val="549EA334"/>
+    <w:styleLink w:val="CurrentList1"/>
+    <w:lvl w:ilvl="0">
+      <w:numFmt w:val="bullet"/>
+      <w:lvlText w:val="-"/>
+      <w:lvlJc w:val="left"/>
+      <w:pPr>
+        <w:ind w:left="720" w:hanging="360"/>
+      </w:pPr>
+      <w:rPr>
+        <w:rFonts w:ascii="Aptos" w:eastAsiaTheme="minorEastAsia" w:hAnsi="Aptos" w:cstheme="minorBidi" w:hint="default"/>
+      </w:rPr>
+    </w:lvl>
+    <w:lvl w:ilvl="1">
+      <w:start w:val="1"/>
+      <w:numFmt w:val="bullet"/>
+      <w:lvlText w:val="o"/>
+      <w:lvlJc w:val="left"/>
+      <w:pPr>
+        <w:ind w:left="1440" w:hanging="360"/>
+      </w:pPr>
+      <w:rPr>
+        <w:rFonts w:ascii="Courier New" w:hAnsi="Courier New" w:cs="Courier New" w:hint="default"/>
+      </w:rPr>
+    </w:lvl>
+    <w:lvl w:ilvl="2">
+      <w:start w:val="1"/>
+      <w:numFmt w:val="bullet"/>
+      <w:lvlText w:val=""/>
+      <w:lvlJc w:val="left"/>
+      <w:pPr>
+        <w:ind w:left="2160" w:hanging="360"/>
+      </w:pPr>
+      <w:rPr>
+        <w:rFonts w:ascii="Wingdings" w:hAnsi="Wingdings" w:hint="default"/>
+      </w:rPr>
+    </w:lvl>
+    <w:lvl w:ilvl="3">
+      <w:start w:val="1"/>
+      <w:numFmt w:val="bullet"/>
+      <w:lvlText w:val=""/>
+      <w:lvlJc w:val="left"/>
+      <w:pPr>
+        <w:ind w:left="2880" w:hanging="360"/>
+      </w:pPr>
+      <w:rPr>
+        <w:rFonts w:ascii="Symbol" w:hAnsi="Symbol" w:hint="default"/>
+      </w:rPr>
+    </w:lvl>
+    <w:lvl w:ilvl="4">
+      <w:start w:val="1"/>
+      <w:numFmt w:val="bullet"/>
+      <w:lvlText w:val="o"/>
+      <w:lvlJc w:val="left"/>
+      <w:pPr>
+        <w:ind w:left="3600" w:hanging="360"/>
+      </w:pPr>
+      <w:rPr>
+        <w:rFonts w:ascii="Courier New" w:hAnsi="Courier New" w:cs="Courier New" w:hint="default"/>
+      </w:rPr>
+    </w:lvl>
+    <w:lvl w:ilvl="5">
+      <w:start w:val="1"/>
+      <w:numFmt w:val="bullet"/>
+      <w:lvlText w:val=""/>
+      <w:lvlJc w:val="left"/>
+      <w:pPr>
+        <w:ind w:left="4320" w:hanging="360"/>
+      </w:pPr>
+      <w:rPr>
+        <w:rFonts w:ascii="Wingdings" w:hAnsi="Wingdings" w:hint="default"/>
+      </w:rPr>
+    </w:lvl>
+    <w:lvl w:ilvl="6">
+      <w:start w:val="1"/>
+      <w:numFmt w:val="bullet"/>
+      <w:lvlText w:val=""/>
+      <w:lvlJc w:val="left"/>
+      <w:pPr>
+        <w:ind w:left="5040" w:hanging="360"/>
+      </w:pPr>
+      <w:rPr>
+        <w:rFonts w:ascii="Symbol" w:hAnsi="Symbol" w:hint="default"/>
+      </w:rPr>
+    </w:lvl>
+    <w:lvl w:ilvl="7">
+      <w:start w:val="1"/>
+      <w:numFmt w:val="bullet"/>
+      <w:lvlText w:val="o"/>
+      <w:lvlJc w:val="left"/>
+      <w:pPr>
+        <w:ind w:left="5760" w:hanging="360"/>
+      </w:pPr>
+      <w:rPr>
+        <w:rFonts w:ascii="Courier New" w:hAnsi="Courier New" w:cs="Courier New" w:hint="default"/>
+      </w:rPr>
+    </w:lvl>
+    <w:lvl w:ilvl="8">
+      <w:start w:val="1"/>
+      <w:numFmt w:val="bullet"/>
+      <w:lvlText w:val=""/>
+      <w:lvlJc w:val="left"/>
+      <w:pPr>
+        <w:ind w:left="6480" w:hanging="360"/>
+      </w:pPr>
+      <w:rPr>
+        <w:rFonts w:ascii="Wingdings" w:hAnsi="Wingdings" w:hint="default"/>
+      </w:rPr>
+    </w:lvl>
+  </w:abstractNum>
+  <w:abstractNum w:abstractNumId="1" w15:restartNumberingAfterBreak="0">
     <w:nsid w:val="14DE2FD5"/>
     <w:multiLevelType w:val="hybridMultilevel"/>
     <w:tmpl w:val="4044C9D2"/>
@@ -1086,7 +1357,7 @@
       </w:rPr>
     </w:lvl>
   </w:abstractNum>
-  <w:abstractNum w:abstractNumId="1" w15:restartNumberingAfterBreak="0">
+  <w:abstractNum w:abstractNumId="2" w15:restartNumberingAfterBreak="0">
     <w:nsid w:val="2E1474AE"/>
     <w:multiLevelType w:val="multilevel"/>
     <w:tmpl w:val="1ABCF418"/>
@@ -1235,7 +1506,232 @@
       </w:rPr>
     </w:lvl>
   </w:abstractNum>
-  <w:abstractNum w:abstractNumId="2" w15:restartNumberingAfterBreak="0">
+  <w:abstractNum w:abstractNumId="3" w15:restartNumberingAfterBreak="0">
+    <w:nsid w:val="2E1A51BC"/>
+    <w:multiLevelType w:val="hybridMultilevel"/>
+    <w:tmpl w:val="479474B8"/>
+    <w:lvl w:ilvl="0" w:tplc="08090001">
+      <w:start w:val="1"/>
+      <w:numFmt w:val="bullet"/>
+      <w:lvlText w:val=""/>
+      <w:lvlJc w:val="left"/>
+      <w:pPr>
+        <w:ind w:left="720" w:hanging="360"/>
+      </w:pPr>
+      <w:rPr>
+        <w:rFonts w:ascii="Symbol" w:hAnsi="Symbol" w:hint="default"/>
+      </w:rPr>
+    </w:lvl>
+    <w:lvl w:ilvl="1" w:tplc="08090003" w:tentative="1">
+      <w:start w:val="1"/>
+      <w:numFmt w:val="bullet"/>
+      <w:lvlText w:val="o"/>
+      <w:lvlJc w:val="left"/>
+      <w:pPr>
+        <w:ind w:left="1440" w:hanging="360"/>
+      </w:pPr>
+      <w:rPr>
+        <w:rFonts w:ascii="Courier New" w:hAnsi="Courier New" w:cs="Courier New" w:hint="default"/>
+      </w:rPr>
+    </w:lvl>
+    <w:lvl w:ilvl="2" w:tplc="08090005" w:tentative="1">
+      <w:start w:val="1"/>
+      <w:numFmt w:val="bullet"/>
+      <w:lvlText w:val=""/>
+      <w:lvlJc w:val="left"/>
+      <w:pPr>
+        <w:ind w:left="2160" w:hanging="360"/>
+      </w:pPr>
+      <w:rPr>
+        <w:rFonts w:ascii="Wingdings" w:hAnsi="Wingdings" w:hint="default"/>
+      </w:rPr>
+    </w:lvl>
+    <w:lvl w:ilvl="3" w:tplc="08090001" w:tentative="1">
+      <w:start w:val="1"/>
+      <w:numFmt w:val="bullet"/>
+      <w:lvlText w:val=""/>
+      <w:lvlJc w:val="left"/>
+      <w:pPr>
+        <w:ind w:left="2880" w:hanging="360"/>
+      </w:pPr>
+      <w:rPr>
+        <w:rFonts w:ascii="Symbol" w:hAnsi="Symbol" w:hint="default"/>
+      </w:rPr>
+    </w:lvl>
+    <w:lvl w:ilvl="4" w:tplc="08090003" w:tentative="1">
+      <w:start w:val="1"/>
+      <w:numFmt w:val="bullet"/>
+      <w:lvlText w:val="o"/>
+      <w:lvlJc w:val="left"/>
+      <w:pPr>
+        <w:ind w:left="3600" w:hanging="360"/>
+      </w:pPr>
+      <w:rPr>
+        <w:rFonts w:ascii="Courier New" w:hAnsi="Courier New" w:cs="Courier New" w:hint="default"/>
+      </w:rPr>
+    </w:lvl>
+    <w:lvl w:ilvl="5" w:tplc="08090005" w:tentative="1">
+      <w:start w:val="1"/>
+      <w:numFmt w:val="bullet"/>
+      <w:lvlText w:val=""/>
+      <w:lvlJc w:val="left"/>
+      <w:pPr>
+        <w:ind w:left="4320" w:hanging="360"/>
+      </w:pPr>
+      <w:rPr>
+        <w:rFonts w:ascii="Wingdings" w:hAnsi="Wingdings" w:hint="default"/>
+      </w:rPr>
+    </w:lvl>
+    <w:lvl w:ilvl="6" w:tplc="08090001" w:tentative="1">
+      <w:start w:val="1"/>
+      <w:numFmt w:val="bullet"/>
+      <w:lvlText w:val=""/>
+      <w:lvlJc w:val="left"/>
+      <w:pPr>
+        <w:ind w:left="5040" w:hanging="360"/>
+      </w:pPr>
+      <w:rPr>
+        <w:rFonts w:ascii="Symbol" w:hAnsi="Symbol" w:hint="default"/>
+      </w:rPr>
+    </w:lvl>
+    <w:lvl w:ilvl="7" w:tplc="08090003" w:tentative="1">
+      <w:start w:val="1"/>
+      <w:numFmt w:val="bullet"/>
+      <w:lvlText w:val="o"/>
+      <w:lvlJc w:val="left"/>
+      <w:pPr>
+        <w:ind w:left="5760" w:hanging="360"/>
+      </w:pPr>
+      <w:rPr>
+        <w:rFonts w:ascii="Courier New" w:hAnsi="Courier New" w:cs="Courier New" w:hint="default"/>
+      </w:rPr>
+    </w:lvl>
+    <w:lvl w:ilvl="8" w:tplc="08090005" w:tentative="1">
+      <w:start w:val="1"/>
+      <w:numFmt w:val="bullet"/>
+      <w:lvlText w:val=""/>
+      <w:lvlJc w:val="left"/>
+      <w:pPr>
+        <w:ind w:left="6480" w:hanging="360"/>
+      </w:pPr>
+      <w:rPr>
+        <w:rFonts w:ascii="Wingdings" w:hAnsi="Wingdings" w:hint="default"/>
+      </w:rPr>
+    </w:lvl>
+  </w:abstractNum>
+  <w:abstractNum w:abstractNumId="4" w15:restartNumberingAfterBreak="0">
+    <w:nsid w:val="36DE0E94"/>
+    <w:multiLevelType w:val="hybridMultilevel"/>
+    <w:tmpl w:val="D62AA172"/>
+    <w:lvl w:ilvl="0" w:tplc="9EA6EA6C">
+      <w:numFmt w:val="bullet"/>
+      <w:lvlText w:val="-"/>
+      <w:lvlJc w:val="left"/>
+      <w:pPr>
+        <w:ind w:left="720" w:hanging="360"/>
+      </w:pPr>
+      <w:rPr>
+        <w:rFonts w:ascii="Aptos" w:eastAsiaTheme="minorEastAsia" w:hAnsi="Aptos" w:cstheme="minorBidi" w:hint="default"/>
+      </w:rPr>
+    </w:lvl>
+    <w:lvl w:ilvl="1" w:tplc="08090003" w:tentative="1">
+      <w:start w:val="1"/>
+      <w:numFmt w:val="bullet"/>
+      <w:lvlText w:val="o"/>
+      <w:lvlJc w:val="left"/>
+      <w:pPr>
+        <w:ind w:left="1440" w:hanging="360"/>
+      </w:pPr>
+      <w:rPr>
+        <w:rFonts w:ascii="Courier New" w:hAnsi="Courier New" w:cs="Courier New" w:hint="default"/>
+      </w:rPr>
+    </w:lvl>
+    <w:lvl w:ilvl="2" w:tplc="08090005" w:tentative="1">
+      <w:start w:val="1"/>
+      <w:numFmt w:val="bullet"/>
+      <w:lvlText w:val=""/>
+      <w:lvlJc w:val="left"/>
+      <w:pPr>
+        <w:ind w:left="2160" w:hanging="360"/>
+      </w:pPr>
+      <w:rPr>
+        <w:rFonts w:ascii="Wingdings" w:hAnsi="Wingdings" w:hint="default"/>
+      </w:rPr>
+    </w:lvl>
+    <w:lvl w:ilvl="3" w:tplc="08090001" w:tentative="1">
+      <w:start w:val="1"/>
+      <w:numFmt w:val="bullet"/>
+      <w:lvlText w:val=""/>
+      <w:lvlJc w:val="left"/>
+      <w:pPr>
+        <w:ind w:left="2880" w:hanging="360"/>
+      </w:pPr>
+      <w:rPr>
+        <w:rFonts w:ascii="Symbol" w:hAnsi="Symbol" w:hint="default"/>
+      </w:rPr>
+    </w:lvl>
+    <w:lvl w:ilvl="4" w:tplc="08090003" w:tentative="1">
+      <w:start w:val="1"/>
+      <w:numFmt w:val="bullet"/>
+      <w:lvlText w:val="o"/>
+      <w:lvlJc w:val="left"/>
+      <w:pPr>
+        <w:ind w:left="3600" w:hanging="360"/>
+      </w:pPr>
+      <w:rPr>
+        <w:rFonts w:ascii="Courier New" w:hAnsi="Courier New" w:cs="Courier New" w:hint="default"/>
+      </w:rPr>
+    </w:lvl>
+    <w:lvl w:ilvl="5" w:tplc="08090005" w:tentative="1">
+      <w:start w:val="1"/>
+      <w:numFmt w:val="bullet"/>
+      <w:lvlText w:val=""/>
+      <w:lvlJc w:val="left"/>
+      <w:pPr>
+        <w:ind w:left="4320" w:hanging="360"/>
+      </w:pPr>
+      <w:rPr>
+        <w:rFonts w:ascii="Wingdings" w:hAnsi="Wingdings" w:hint="default"/>
+      </w:rPr>
+    </w:lvl>
+    <w:lvl w:ilvl="6" w:tplc="08090001" w:tentative="1">
+      <w:start w:val="1"/>
+      <w:numFmt w:val="bullet"/>
+      <w:lvlText w:val=""/>
+      <w:lvlJc w:val="left"/>
+      <w:pPr>
+        <w:ind w:left="5040" w:hanging="360"/>
+      </w:pPr>
+      <w:rPr>
+        <w:rFonts w:ascii="Symbol" w:hAnsi="Symbol" w:hint="default"/>
+      </w:rPr>
+    </w:lvl>
+    <w:lvl w:ilvl="7" w:tplc="08090003" w:tentative="1">
+      <w:start w:val="1"/>
+      <w:numFmt w:val="bullet"/>
+      <w:lvlText w:val="o"/>
+      <w:lvlJc w:val="left"/>
+      <w:pPr>
+        <w:ind w:left="5760" w:hanging="360"/>
+      </w:pPr>
+      <w:rPr>
+        <w:rFonts w:ascii="Courier New" w:hAnsi="Courier New" w:cs="Courier New" w:hint="default"/>
+      </w:rPr>
+    </w:lvl>
+    <w:lvl w:ilvl="8" w:tplc="08090005" w:tentative="1">
+      <w:start w:val="1"/>
+      <w:numFmt w:val="bullet"/>
+      <w:lvlText w:val=""/>
+      <w:lvlJc w:val="left"/>
+      <w:pPr>
+        <w:ind w:left="6480" w:hanging="360"/>
+      </w:pPr>
+      <w:rPr>
+        <w:rFonts w:ascii="Wingdings" w:hAnsi="Wingdings" w:hint="default"/>
+      </w:rPr>
+    </w:lvl>
+  </w:abstractNum>
+  <w:abstractNum w:abstractNumId="5" w15:restartNumberingAfterBreak="0">
     <w:nsid w:val="5F8E23F6"/>
     <w:multiLevelType w:val="multilevel"/>
     <w:tmpl w:val="9116A068"/>
@@ -1384,7 +1880,7 @@
       </w:rPr>
     </w:lvl>
   </w:abstractNum>
-  <w:abstractNum w:abstractNumId="3" w15:restartNumberingAfterBreak="0">
+  <w:abstractNum w:abstractNumId="6" w15:restartNumberingAfterBreak="0">
     <w:nsid w:val="62226D40"/>
     <w:multiLevelType w:val="multilevel"/>
     <w:tmpl w:val="1E983118"/>
@@ -1498,16 +1994,25 @@
     </w:lvl>
   </w:abstractNum>
   <w:num w:numId="1" w16cid:durableId="526986612">
-    <w:abstractNumId w:val="0"/>
+    <w:abstractNumId w:val="1"/>
   </w:num>
   <w:num w:numId="2" w16cid:durableId="691608773">
+    <w:abstractNumId w:val="5"/>
+  </w:num>
+  <w:num w:numId="3" w16cid:durableId="1685327162">
+    <w:abstractNumId w:val="6"/>
+  </w:num>
+  <w:num w:numId="4" w16cid:durableId="1760909269">
     <w:abstractNumId w:val="2"/>
   </w:num>
-  <w:num w:numId="3" w16cid:durableId="1685327162">
+  <w:num w:numId="5" w16cid:durableId="503011325">
+    <w:abstractNumId w:val="4"/>
+  </w:num>
+  <w:num w:numId="6" w16cid:durableId="1284310520">
     <w:abstractNumId w:val="3"/>
   </w:num>
-  <w:num w:numId="4" w16cid:durableId="1760909269">
-    <w:abstractNumId w:val="1"/>
+  <w:num w:numId="7" w16cid:durableId="1535851332">
+    <w:abstractNumId w:val="0"/>
   </w:num>
 </w:numbering>
 </file>
@@ -2488,6 +2993,16 @@
       <w:szCs w:val="20"/>
     </w:rPr>
   </w:style>
+  <w:style w:type="numbering" w:customStyle="1" w:styleId="CurrentList1">
+    <w:name w:val="Current List1"/>
+    <w:uiPriority w:val="99"/>
+    <w:rsid w:val="00AF52CA"/>
+    <w:pPr>
+      <w:numPr>
+        <w:numId w:val="7"/>
+      </w:numPr>
+    </w:pPr>
+  </w:style>
 </w:styles>
 </file>
 

</xml_diff>